<commit_message>
Cambiado grupo del archivo
</commit_message>
<xml_diff>
--- a/reports/Student#1/D04/Testing Report.docx
+++ b/reports/Student#1/D04/Testing Report.docx
@@ -55,7 +55,13 @@
         <w:t>Grupo:</w:t>
       </w:r>
       <w:r>
-        <w:t xml:space="preserve"> C1.051</w:t>
+        <w:t xml:space="preserve"> C</w:t>
+      </w:r>
+      <w:r>
+        <w:t>2</w:t>
+      </w:r>
+      <w:r>
+        <w:t>.051</w:t>
       </w:r>
     </w:p>
     <w:p>
@@ -99,13 +105,8 @@
           <w:numId w:val="1"/>
         </w:numPr>
       </w:pPr>
-      <w:proofErr w:type="spellStart"/>
       <w:r>
-        <w:t>Fecha</w:t>
-      </w:r>
-      <w:proofErr w:type="spellEnd"/>
-      <w:r>
-        <w:t>:</w:t>
+        <w:t>Fecha:</w:t>
       </w:r>
       <w:r>
         <w:t xml:space="preserve"> </w:t>
@@ -124,31 +125,13 @@
       </w:r>
     </w:p>
     <w:p>
-      <w:proofErr w:type="spellStart"/>
       <w:r>
         <w:rPr>
           <w:b/>
           <w:bCs/>
         </w:rPr>
-        <w:t>Tabla</w:t>
+        <w:t>Tabla de contenidos</w:t>
       </w:r>
-      <w:proofErr w:type="spellEnd"/>
-      <w:r>
-        <w:rPr>
-          <w:b/>
-          <w:bCs/>
-        </w:rPr>
-        <w:t xml:space="preserve"> de </w:t>
-      </w:r>
-      <w:proofErr w:type="spellStart"/>
-      <w:r>
-        <w:rPr>
-          <w:b/>
-          <w:bCs/>
-        </w:rPr>
-        <w:t>contenidos</w:t>
-      </w:r>
-      <w:proofErr w:type="spellEnd"/>
     </w:p>
     <w:tbl>
       <w:tblPr>
@@ -192,7 +175,6 @@
                 <w:bCs/>
               </w:rPr>
             </w:pPr>
-            <w:proofErr w:type="spellStart"/>
             <w:r>
               <w:rPr>
                 <w:b/>
@@ -200,7 +182,6 @@
               </w:rPr>
               <w:t>Sección</w:t>
             </w:r>
-            <w:proofErr w:type="spellEnd"/>
           </w:p>
         </w:tc>
         <w:tc>
@@ -237,19 +218,9 @@
             <w:hideMark/>
           </w:tcPr>
           <w:p>
-            <w:proofErr w:type="spellStart"/>
-            <w:r>
-              <w:t>Resumen</w:t>
-            </w:r>
-            <w:proofErr w:type="spellEnd"/>
-            <w:r>
-              <w:t xml:space="preserve"> </w:t>
-            </w:r>
-            <w:proofErr w:type="spellStart"/>
-            <w:r>
-              <w:t>ejecutivo</w:t>
-            </w:r>
-            <w:proofErr w:type="spellEnd"/>
+            <w:r>
+              <w:t>Resumen ejecutivo</w:t>
+            </w:r>
           </w:p>
         </w:tc>
         <w:tc>
@@ -276,19 +247,9 @@
             <w:hideMark/>
           </w:tcPr>
           <w:p>
-            <w:proofErr w:type="spellStart"/>
-            <w:r>
-              <w:t>Tabla</w:t>
-            </w:r>
-            <w:proofErr w:type="spellEnd"/>
-            <w:r>
-              <w:t xml:space="preserve"> de </w:t>
-            </w:r>
-            <w:proofErr w:type="spellStart"/>
-            <w:r>
-              <w:t>revisiones</w:t>
-            </w:r>
-            <w:proofErr w:type="spellEnd"/>
+            <w:r>
+              <w:t>Tabla de revisiones</w:t>
+            </w:r>
           </w:p>
         </w:tc>
         <w:tc>
@@ -315,11 +276,9 @@
             <w:hideMark/>
           </w:tcPr>
           <w:p>
-            <w:proofErr w:type="spellStart"/>
             <w:r>
               <w:t>Introducción</w:t>
             </w:r>
-            <w:proofErr w:type="spellEnd"/>
           </w:p>
         </w:tc>
         <w:tc>
@@ -347,13 +306,8 @@
           </w:tcPr>
           <w:p>
             <w:r>
-              <w:t xml:space="preserve">Testing </w:t>
-            </w:r>
-            <w:proofErr w:type="spellStart"/>
-            <w:r>
-              <w:t>funcional</w:t>
-            </w:r>
-            <w:proofErr w:type="spellEnd"/>
+              <w:t>Testing funcional</w:t>
+            </w:r>
           </w:p>
         </w:tc>
         <w:tc>
@@ -442,11 +396,9 @@
             <w:hideMark/>
           </w:tcPr>
           <w:p>
-            <w:proofErr w:type="spellStart"/>
             <w:r>
               <w:t>Conclusiones</w:t>
             </w:r>
-            <w:proofErr w:type="spellEnd"/>
           </w:p>
         </w:tc>
         <w:tc>
@@ -476,11 +428,9 @@
             <w:hideMark/>
           </w:tcPr>
           <w:p>
-            <w:proofErr w:type="spellStart"/>
             <w:r>
               <w:t>Bibliografía</w:t>
             </w:r>
-            <w:proofErr w:type="spellEnd"/>
           </w:p>
         </w:tc>
         <w:tc>
@@ -528,35 +478,7 @@
           <w:lang w:val="es-ES"/>
         </w:rPr>
         <w:br/>
-        <w:t xml:space="preserve">Este reporte presenta de manera detallada el proceso de </w:t>
-      </w:r>
-      <w:proofErr w:type="spellStart"/>
-      <w:r>
-        <w:rPr>
-          <w:lang w:val="es-ES"/>
-        </w:rPr>
-        <w:t>testing</w:t>
-      </w:r>
-      <w:proofErr w:type="spellEnd"/>
-      <w:r>
-        <w:rPr>
-          <w:lang w:val="es-ES"/>
-        </w:rPr>
-        <w:t xml:space="preserve"> llevado a cabo sobre la aplicación, incluyendo la metodología formal utilizada para garantizar la calidad funcional y el rendimiento del sistema. Se describen las funcionalidades evaluadas, los casos de prueba implementados y los resultados obtenidos, tanto en términos de detección de errores como de cobertura de código. Además, se exponen los resultados del </w:t>
-      </w:r>
-      <w:proofErr w:type="spellStart"/>
-      <w:r>
-        <w:rPr>
-          <w:lang w:val="es-ES"/>
-        </w:rPr>
-        <w:t>testing</w:t>
-      </w:r>
-      <w:proofErr w:type="spellEnd"/>
-      <w:r>
-        <w:rPr>
-          <w:lang w:val="es-ES"/>
-        </w:rPr>
-        <w:t xml:space="preserve"> de performance, con análisis estadísticos que permiten comparar el comportamiento del sistema en diferentes entornos. </w:t>
+        <w:t xml:space="preserve">Este reporte presenta de manera detallada el proceso de testing llevado a cabo sobre la aplicación, incluyendo la metodología formal utilizada para garantizar la calidad funcional y el rendimiento del sistema. Se describen las funcionalidades evaluadas, los casos de prueba implementados y los resultados obtenidos, tanto en términos de detección de errores como de cobertura de código. Además, se exponen los resultados del testing de performance, con análisis estadísticos que permiten comparar el comportamiento del sistema en diferentes entornos. </w:t>
       </w:r>
       <w:r>
         <w:rPr>
@@ -606,22 +528,12 @@
           <w:bCs/>
         </w:rPr>
       </w:pPr>
-      <w:proofErr w:type="spellStart"/>
       <w:r>
         <w:rPr>
           <w:b/>
           <w:bCs/>
         </w:rPr>
-        <w:lastRenderedPageBreak/>
-        <w:t>Tabla</w:t>
-      </w:r>
-      <w:proofErr w:type="spellEnd"/>
-      <w:r>
-        <w:rPr>
-          <w:b/>
-          <w:bCs/>
-        </w:rPr>
-        <w:t xml:space="preserve"> de </w:t>
+        <w:t xml:space="preserve">Tabla de </w:t>
       </w:r>
       <w:r>
         <w:rPr>
@@ -650,11 +562,9 @@
             <w:tcW w:w="2405" w:type="dxa"/>
           </w:tcPr>
           <w:p>
-            <w:proofErr w:type="spellStart"/>
             <w:r>
               <w:t>Fecha</w:t>
             </w:r>
-            <w:proofErr w:type="spellEnd"/>
           </w:p>
         </w:tc>
         <w:tc>
@@ -662,11 +572,9 @@
             <w:tcW w:w="6089" w:type="dxa"/>
           </w:tcPr>
           <w:p>
-            <w:proofErr w:type="spellStart"/>
             <w:r>
               <w:t>Cambios</w:t>
             </w:r>
-            <w:proofErr w:type="spellEnd"/>
           </w:p>
         </w:tc>
       </w:tr>
@@ -691,27 +599,9 @@
           </w:tcPr>
           <w:p/>
           <w:p>
-            <w:proofErr w:type="spellStart"/>
-            <w:r>
-              <w:t>Versión</w:t>
-            </w:r>
-            <w:proofErr w:type="spellEnd"/>
-            <w:r>
-              <w:t xml:space="preserve"> </w:t>
-            </w:r>
-            <w:proofErr w:type="spellStart"/>
-            <w:r>
-              <w:t>inicial</w:t>
-            </w:r>
-            <w:proofErr w:type="spellEnd"/>
-            <w:r>
-              <w:t xml:space="preserve"> del </w:t>
-            </w:r>
-            <w:proofErr w:type="spellStart"/>
-            <w:r>
-              <w:t>reporte</w:t>
-            </w:r>
-            <w:proofErr w:type="spellEnd"/>
+            <w:r>
+              <w:t>Versión inicial del reporte</w:t>
+            </w:r>
           </w:p>
           <w:p/>
         </w:tc>
@@ -758,21 +648,7 @@
               <w:rPr>
                 <w:lang w:val="es-ES"/>
               </w:rPr>
-              <w:t xml:space="preserve">n los resultados del </w:t>
-            </w:r>
-            <w:proofErr w:type="spellStart"/>
-            <w:r>
-              <w:rPr>
-                <w:lang w:val="es-ES"/>
-              </w:rPr>
-              <w:t>performing</w:t>
-            </w:r>
-            <w:proofErr w:type="spellEnd"/>
-            <w:r>
-              <w:rPr>
-                <w:lang w:val="es-ES"/>
-              </w:rPr>
-              <w:t xml:space="preserve"> test</w:t>
+              <w:t>n los resultados del performing test</w:t>
             </w:r>
           </w:p>
           <w:p>
@@ -818,16 +694,8 @@
               <w:rPr>
                 <w:lang w:val="es-ES"/>
               </w:rPr>
-              <w:t xml:space="preserve">n actualizado las gráficas para la segunda convocatoria después de volver a realizar algunos </w:t>
-            </w:r>
-            <w:proofErr w:type="spellStart"/>
-            <w:r>
-              <w:rPr>
-                <w:lang w:val="es-ES"/>
-              </w:rPr>
-              <w:t>tests</w:t>
-            </w:r>
-            <w:proofErr w:type="spellEnd"/>
+              <w:t>n actualizado las gráficas para la segunda convocatoria después de volver a realizar algunos tests</w:t>
+            </w:r>
           </w:p>
         </w:tc>
       </w:tr>
@@ -879,44 +747,14 @@
         <w:rPr>
           <w:lang w:val="es-ES"/>
         </w:rPr>
-        <w:t xml:space="preserve">del sistema. El primer capítulo se centra en el </w:t>
+        <w:t xml:space="preserve">del sistema. El primer capítulo se centra en el testing funcional de las features implementadas para los requisitos 8 y 9 del </w:t>
       </w:r>
-      <w:proofErr w:type="spellStart"/>
-      <w:r>
-        <w:rPr>
-          <w:lang w:val="es-ES"/>
-        </w:rPr>
-        <w:t>testing</w:t>
-      </w:r>
-      <w:proofErr w:type="spellEnd"/>
-      <w:r>
-        <w:rPr>
-          <w:lang w:val="es-ES"/>
-        </w:rPr>
-        <w:t xml:space="preserve"> funcional de las </w:t>
-      </w:r>
-      <w:proofErr w:type="spellStart"/>
-      <w:r>
-        <w:rPr>
-          <w:lang w:val="es-ES"/>
-        </w:rPr>
-        <w:t>features</w:t>
-      </w:r>
-      <w:proofErr w:type="spellEnd"/>
-      <w:r>
-        <w:rPr>
-          <w:lang w:val="es-ES"/>
-        </w:rPr>
-        <w:t xml:space="preserve"> implementadas para los requisitos 8 y 9 del </w:t>
-      </w:r>
-      <w:proofErr w:type="spellStart"/>
       <w:r>
         <w:rPr>
           <w:lang w:val="es-ES"/>
         </w:rPr>
         <w:t>Student</w:t>
       </w:r>
-      <w:proofErr w:type="spellEnd"/>
       <w:r>
         <w:rPr>
           <w:lang w:val="es-ES"/>
@@ -947,21 +785,7 @@
         <w:rPr>
           <w:lang w:val="es-ES"/>
         </w:rPr>
-        <w:t xml:space="preserve">En el capítulo 3  nos centraremos en ver distintas mutaciones sobre el código, y si los </w:t>
-      </w:r>
-      <w:proofErr w:type="spellStart"/>
-      <w:r>
-        <w:rPr>
-          <w:lang w:val="es-ES"/>
-        </w:rPr>
-        <w:t>tests</w:t>
-      </w:r>
-      <w:proofErr w:type="spellEnd"/>
-      <w:r>
-        <w:rPr>
-          <w:lang w:val="es-ES"/>
-        </w:rPr>
-        <w:t xml:space="preserve"> de la aplicación se ejecutan correctamente después de hacer pequeñas mutaciones en el código.</w:t>
+        <w:t>En el capítulo 3  nos centraremos en ver distintas mutaciones sobre el código, y si los tests de la aplicación se ejecutan correctamente después de hacer pequeñas mutaciones en el código.</w:t>
       </w:r>
     </w:p>
     <w:p>
@@ -985,36 +809,16 @@
           <w:bCs/>
           <w:lang w:val="es-ES"/>
         </w:rPr>
-        <w:t xml:space="preserve">Capítulo 1: </w:t>
+        <w:t xml:space="preserve">Capítulo 1: Testing </w:t>
       </w:r>
-      <w:proofErr w:type="spellStart"/>
       <w:r>
         <w:rPr>
           <w:b/>
           <w:bCs/>
           <w:lang w:val="es-ES"/>
         </w:rPr>
-        <w:t>Testing</w:t>
-      </w:r>
-      <w:proofErr w:type="spellEnd"/>
-      <w:r>
-        <w:rPr>
-          <w:b/>
-          <w:bCs/>
-          <w:lang w:val="es-ES"/>
-        </w:rPr>
-        <w:t xml:space="preserve"> </w:t>
-      </w:r>
-      <w:proofErr w:type="spellStart"/>
-      <w:r>
-        <w:rPr>
-          <w:b/>
-          <w:bCs/>
-          <w:lang w:val="es-ES"/>
-        </w:rPr>
         <w:t>functional</w:t>
       </w:r>
-      <w:proofErr w:type="spellEnd"/>
     </w:p>
     <w:p>
       <w:pPr>
@@ -1026,21 +830,7 @@
         <w:rPr>
           <w:lang w:val="es-ES"/>
         </w:rPr>
-        <w:t xml:space="preserve">El </w:t>
-      </w:r>
-      <w:proofErr w:type="spellStart"/>
-      <w:r>
-        <w:rPr>
-          <w:lang w:val="es-ES"/>
-        </w:rPr>
-        <w:t>testing</w:t>
-      </w:r>
-      <w:proofErr w:type="spellEnd"/>
-      <w:r>
-        <w:rPr>
-          <w:lang w:val="es-ES"/>
-        </w:rPr>
-        <w:t xml:space="preserve"> funcional se llevó a cabo mediante una metodología formal que incluyó la creación de pruebas positivas, negativas y de </w:t>
+        <w:t xml:space="preserve">El testing funcional se llevó a cabo mediante una metodología formal que incluyó la creación de pruebas positivas, negativas y de </w:t>
       </w:r>
       <w:r>
         <w:rPr>
@@ -1058,35 +848,7 @@
         <w:rPr>
           <w:lang w:val="es-ES"/>
         </w:rPr>
-        <w:t xml:space="preserve"> Se han utilizado los </w:t>
-      </w:r>
-      <w:proofErr w:type="spellStart"/>
-      <w:r>
-        <w:rPr>
-          <w:lang w:val="es-ES"/>
-        </w:rPr>
-        <w:t>launchers</w:t>
-      </w:r>
-      <w:proofErr w:type="spellEnd"/>
-      <w:r>
-        <w:rPr>
-          <w:lang w:val="es-ES"/>
-        </w:rPr>
-        <w:t xml:space="preserve"> </w:t>
-      </w:r>
-      <w:proofErr w:type="spellStart"/>
-      <w:r>
-        <w:rPr>
-          <w:lang w:val="es-ES"/>
-        </w:rPr>
-        <w:t>record</w:t>
-      </w:r>
-      <w:proofErr w:type="spellEnd"/>
-      <w:r>
-        <w:rPr>
-          <w:lang w:val="es-ES"/>
-        </w:rPr>
-        <w:t xml:space="preserve">, para grabar las pruebas, replay para poder </w:t>
+        <w:t xml:space="preserve"> Se han utilizado los launchers record, para grabar las pruebas, replay para poder </w:t>
       </w:r>
       <w:r>
         <w:rPr>
@@ -1098,21 +860,7 @@
         <w:rPr>
           <w:lang w:val="es-ES"/>
         </w:rPr>
-        <w:t xml:space="preserve"> y </w:t>
-      </w:r>
-      <w:proofErr w:type="spellStart"/>
-      <w:r>
-        <w:rPr>
-          <w:lang w:val="es-ES"/>
-        </w:rPr>
-        <w:t>analyse</w:t>
-      </w:r>
-      <w:proofErr w:type="spellEnd"/>
-      <w:r>
-        <w:rPr>
-          <w:lang w:val="es-ES"/>
-        </w:rPr>
-        <w:t xml:space="preserve"> para analizar </w:t>
+        <w:t xml:space="preserve"> y analyse para analizar </w:t>
       </w:r>
       <w:r>
         <w:rPr>
@@ -1137,36 +885,14 @@
         <w:rPr>
           <w:lang w:val="es-ES"/>
         </w:rPr>
-        <w:t>Para cada operación de cada requisito tendremos 2 tipos de ficheros, un .</w:t>
-      </w:r>
-      <w:proofErr w:type="spellStart"/>
-      <w:r>
-        <w:rPr>
-          <w:lang w:val="es-ES"/>
-        </w:rPr>
-        <w:t>safe</w:t>
-      </w:r>
-      <w:proofErr w:type="spellEnd"/>
-      <w:r>
-        <w:rPr>
-          <w:lang w:val="es-ES"/>
-        </w:rPr>
-        <w:t xml:space="preserve"> donde estarán las peticiones válidas al sistema y luego </w:t>
+        <w:t xml:space="preserve">Para cada operación de cada requisito tendremos 2 tipos de ficheros, un .safe donde estarán las peticiones válidas al sistema y luego </w:t>
       </w:r>
       <w:r>
         <w:rPr>
           <w:lang w:val="es-ES"/>
         </w:rPr>
-        <w:t xml:space="preserve">un. </w:t>
+        <w:t>un. hack</w:t>
       </w:r>
-      <w:proofErr w:type="spellStart"/>
-      <w:r>
-        <w:rPr>
-          <w:lang w:val="es-ES"/>
-        </w:rPr>
-        <w:t>hack</w:t>
-      </w:r>
-      <w:proofErr w:type="spellEnd"/>
       <w:r>
         <w:rPr>
           <w:lang w:val="es-ES"/>
@@ -1214,56 +940,7 @@
         <w:rPr>
           <w:lang w:val="es-ES"/>
         </w:rPr>
-        <w:t xml:space="preserve"> </w:t>
-      </w:r>
-      <w:r>
-        <w:rPr>
-          <w:lang w:val="es-ES"/>
-        </w:rPr>
-        <w:lastRenderedPageBreak/>
-        <w:t xml:space="preserve">Además, se aunarán los campos de los formularios puesto que es el mismo para el </w:t>
-      </w:r>
-      <w:proofErr w:type="spellStart"/>
-      <w:r>
-        <w:rPr>
-          <w:lang w:val="es-ES"/>
-        </w:rPr>
-        <w:t>create</w:t>
-      </w:r>
-      <w:proofErr w:type="spellEnd"/>
-      <w:r>
-        <w:rPr>
-          <w:lang w:val="es-ES"/>
-        </w:rPr>
-        <w:t xml:space="preserve">, </w:t>
-      </w:r>
-      <w:proofErr w:type="spellStart"/>
-      <w:r>
-        <w:rPr>
-          <w:lang w:val="es-ES"/>
-        </w:rPr>
-        <w:t>update</w:t>
-      </w:r>
-      <w:proofErr w:type="spellEnd"/>
-      <w:r>
-        <w:rPr>
-          <w:lang w:val="es-ES"/>
-        </w:rPr>
-        <w:t xml:space="preserve"> y </w:t>
-      </w:r>
-      <w:proofErr w:type="spellStart"/>
-      <w:r>
-        <w:rPr>
-          <w:lang w:val="es-ES"/>
-        </w:rPr>
-        <w:t>publish</w:t>
-      </w:r>
-      <w:proofErr w:type="spellEnd"/>
-      <w:r>
-        <w:rPr>
-          <w:lang w:val="es-ES"/>
-        </w:rPr>
-        <w:t>.</w:t>
+        <w:t xml:space="preserve"> Además, se aunarán los campos de los formularios puesto que es el mismo para el create, update y publish.</w:t>
       </w:r>
     </w:p>
     <w:p>
@@ -1529,21 +1206,7 @@
               <w:rPr>
                 <w:lang w:val="es-ES"/>
               </w:rPr>
-              <w:t xml:space="preserve">Listar vuelos sin tener autorización de </w:t>
-            </w:r>
-            <w:proofErr w:type="spellStart"/>
-            <w:r>
-              <w:rPr>
-                <w:lang w:val="es-ES"/>
-              </w:rPr>
-              <w:t>Airline</w:t>
-            </w:r>
-            <w:proofErr w:type="spellEnd"/>
-            <w:r>
-              <w:rPr>
-                <w:lang w:val="es-ES"/>
-              </w:rPr>
-              <w:t xml:space="preserve"> Manager</w:t>
+              <w:t>Listar vuelos sin tener autorización de Airline Manager</w:t>
             </w:r>
           </w:p>
         </w:tc>
@@ -1735,16 +1398,8 @@
               <w:rPr>
                 <w:lang w:val="es-ES"/>
               </w:rPr>
-              <w:t xml:space="preserve">Visualizar un vuelo sin ser </w:t>
-            </w:r>
-            <w:proofErr w:type="spellStart"/>
-            <w:r>
-              <w:rPr>
-                <w:lang w:val="es-ES"/>
-              </w:rPr>
-              <w:t>AirlineManager</w:t>
-            </w:r>
-            <w:proofErr w:type="spellEnd"/>
+              <w:t>Visualizar un vuelo sin ser AirlineManager</w:t>
+            </w:r>
           </w:p>
         </w:tc>
         <w:tc>
@@ -1965,21 +1620,7 @@
               <w:rPr>
                 <w:lang w:val="es-ES"/>
               </w:rPr>
-              <w:t xml:space="preserve">Se nos da error en todos los campos de que no pueden ser nulos, excepto en </w:t>
-            </w:r>
-            <w:proofErr w:type="spellStart"/>
-            <w:r>
-              <w:rPr>
-                <w:lang w:val="es-ES"/>
-              </w:rPr>
-              <w:t>description</w:t>
-            </w:r>
-            <w:proofErr w:type="spellEnd"/>
-            <w:r>
-              <w:rPr>
-                <w:lang w:val="es-ES"/>
-              </w:rPr>
-              <w:t xml:space="preserve">, pues es </w:t>
+              <w:t xml:space="preserve">Se nos da error en todos los campos de que no pueden ser nulos, excepto en description, pues es </w:t>
             </w:r>
             <w:r>
               <w:rPr>
@@ -2363,7 +2004,6 @@
               <w:rPr>
                 <w:lang w:val="es-ES"/>
               </w:rPr>
-              <w:lastRenderedPageBreak/>
               <w:t>CP-10</w:t>
             </w:r>
           </w:p>
@@ -2682,21 +2322,7 @@
               <w:rPr>
                 <w:lang w:val="es-ES"/>
               </w:rPr>
-              <w:t xml:space="preserve">Crear/Actualizar/Publicar un vuelo con un tag que sean </w:t>
-            </w:r>
-            <w:proofErr w:type="spellStart"/>
-            <w:r>
-              <w:rPr>
-                <w:lang w:val="es-ES"/>
-              </w:rPr>
-              <w:t>injections</w:t>
-            </w:r>
-            <w:proofErr w:type="spellEnd"/>
-            <w:r>
-              <w:rPr>
-                <w:lang w:val="es-ES"/>
-              </w:rPr>
-              <w:t xml:space="preserve"> o scripts</w:t>
+              <w:t>Crear/Actualizar/Publicar un vuelo con un tag que sean injections o scripts</w:t>
             </w:r>
           </w:p>
         </w:tc>
@@ -2714,21 +2340,7 @@
               <w:rPr>
                 <w:lang w:val="es-ES"/>
               </w:rPr>
-              <w:t xml:space="preserve">Acepta el valor y no se ejecutan ni </w:t>
-            </w:r>
-            <w:proofErr w:type="spellStart"/>
-            <w:r>
-              <w:rPr>
-                <w:lang w:val="es-ES"/>
-              </w:rPr>
-              <w:t>injections</w:t>
-            </w:r>
-            <w:proofErr w:type="spellEnd"/>
-            <w:r>
-              <w:rPr>
-                <w:lang w:val="es-ES"/>
-              </w:rPr>
-              <w:t xml:space="preserve"> ni scripts</w:t>
+              <w:t>Acepta el valor y no se ejecutan ni injections ni scripts</w:t>
             </w:r>
           </w:p>
         </w:tc>
@@ -2806,49 +2418,7 @@
               <w:rPr>
                 <w:lang w:val="es-ES"/>
               </w:rPr>
-              <w:t xml:space="preserve">Crear/Actualizar/Publicar un vuelo con </w:t>
-            </w:r>
-            <w:proofErr w:type="spellStart"/>
-            <w:r>
-              <w:rPr>
-                <w:lang w:val="es-ES"/>
-              </w:rPr>
-              <w:t>autrotrasbordo</w:t>
-            </w:r>
-            <w:proofErr w:type="spellEnd"/>
-            <w:r>
-              <w:rPr>
-                <w:lang w:val="es-ES"/>
-              </w:rPr>
-              <w:t xml:space="preserve"> a </w:t>
-            </w:r>
-            <w:proofErr w:type="spellStart"/>
-            <w:r>
-              <w:rPr>
-                <w:lang w:val="es-ES"/>
-              </w:rPr>
-              <w:t>Self-Transef</w:t>
-            </w:r>
-            <w:proofErr w:type="spellEnd"/>
-            <w:r>
-              <w:rPr>
-                <w:lang w:val="es-ES"/>
-              </w:rPr>
-              <w:t xml:space="preserve"> y a No-</w:t>
-            </w:r>
-            <w:proofErr w:type="spellStart"/>
-            <w:r>
-              <w:rPr>
-                <w:lang w:val="es-ES"/>
-              </w:rPr>
-              <w:t>Self</w:t>
-            </w:r>
-            <w:proofErr w:type="spellEnd"/>
-            <w:r>
-              <w:rPr>
-                <w:lang w:val="es-ES"/>
-              </w:rPr>
-              <w:t>-Transfer</w:t>
+              <w:t>Crear/Actualizar/Publicar un vuelo con autrotrasbordo a Self-Transef y a No-Self-Transfer</w:t>
             </w:r>
           </w:p>
         </w:tc>
@@ -3515,7 +3085,6 @@
               <w:rPr>
                 <w:lang w:val="es-ES"/>
               </w:rPr>
-              <w:lastRenderedPageBreak/>
               <w:t>CP-21</w:t>
             </w:r>
           </w:p>
@@ -3534,21 +3103,7 @@
               <w:rPr>
                 <w:lang w:val="es-ES"/>
               </w:rPr>
-              <w:t xml:space="preserve">Crear/Actualizar/Publicar un vuelo con </w:t>
-            </w:r>
-            <w:proofErr w:type="spellStart"/>
-            <w:r>
-              <w:rPr>
-                <w:lang w:val="es-ES"/>
-              </w:rPr>
-              <w:t>description</w:t>
-            </w:r>
-            <w:proofErr w:type="spellEnd"/>
-            <w:r>
-              <w:rPr>
-                <w:lang w:val="es-ES"/>
-              </w:rPr>
-              <w:t xml:space="preserve"> de 1 carácter</w:t>
+              <w:t>Crear/Actualizar/Publicar un vuelo con description de 1 carácter</w:t>
             </w:r>
           </w:p>
         </w:tc>
@@ -3644,21 +3199,7 @@
               <w:rPr>
                 <w:lang w:val="es-ES"/>
               </w:rPr>
-              <w:t xml:space="preserve">Crear/Actualizar/Publicar un vuelo con </w:t>
-            </w:r>
-            <w:proofErr w:type="spellStart"/>
-            <w:r>
-              <w:rPr>
-                <w:lang w:val="es-ES"/>
-              </w:rPr>
-              <w:t>description</w:t>
-            </w:r>
-            <w:proofErr w:type="spellEnd"/>
-            <w:r>
-              <w:rPr>
-                <w:lang w:val="es-ES"/>
-              </w:rPr>
-              <w:t xml:space="preserve"> de 2 caracteres</w:t>
+              <w:t>Crear/Actualizar/Publicar un vuelo con description de 2 caracteres</w:t>
             </w:r>
           </w:p>
         </w:tc>
@@ -3754,21 +3295,7 @@
               <w:rPr>
                 <w:lang w:val="es-ES"/>
               </w:rPr>
-              <w:t xml:space="preserve">Crear/Actualizar/Publicar un vuelo con </w:t>
-            </w:r>
-            <w:proofErr w:type="spellStart"/>
-            <w:r>
-              <w:rPr>
-                <w:lang w:val="es-ES"/>
-              </w:rPr>
-              <w:t>description</w:t>
-            </w:r>
-            <w:proofErr w:type="spellEnd"/>
-            <w:r>
-              <w:rPr>
-                <w:lang w:val="es-ES"/>
-              </w:rPr>
-              <w:t xml:space="preserve"> de 254 caracteres</w:t>
+              <w:t>Crear/Actualizar/Publicar un vuelo con description de 254 caracteres</w:t>
             </w:r>
           </w:p>
         </w:tc>
@@ -3864,21 +3391,7 @@
               <w:rPr>
                 <w:lang w:val="es-ES"/>
               </w:rPr>
-              <w:t xml:space="preserve">Crear/Actualizar/Publicar un vuelo con </w:t>
-            </w:r>
-            <w:proofErr w:type="spellStart"/>
-            <w:r>
-              <w:rPr>
-                <w:lang w:val="es-ES"/>
-              </w:rPr>
-              <w:t>description</w:t>
-            </w:r>
-            <w:proofErr w:type="spellEnd"/>
-            <w:r>
-              <w:rPr>
-                <w:lang w:val="es-ES"/>
-              </w:rPr>
-              <w:t xml:space="preserve"> de 255 caracteres</w:t>
+              <w:t>Crear/Actualizar/Publicar un vuelo con description de 255 caracteres</w:t>
             </w:r>
           </w:p>
         </w:tc>
@@ -3974,21 +3487,7 @@
               <w:rPr>
                 <w:lang w:val="es-ES"/>
               </w:rPr>
-              <w:t xml:space="preserve">Crear/Actualizar/Publicar un vuelo con </w:t>
-            </w:r>
-            <w:proofErr w:type="spellStart"/>
-            <w:r>
-              <w:rPr>
-                <w:lang w:val="es-ES"/>
-              </w:rPr>
-              <w:t>description</w:t>
-            </w:r>
-            <w:proofErr w:type="spellEnd"/>
-            <w:r>
-              <w:rPr>
-                <w:lang w:val="es-ES"/>
-              </w:rPr>
-              <w:t xml:space="preserve"> de 256 caracteres</w:t>
+              <w:t>Crear/Actualizar/Publicar un vuelo con description de 256 caracteres</w:t>
             </w:r>
           </w:p>
         </w:tc>
@@ -4084,21 +3583,7 @@
               <w:rPr>
                 <w:lang w:val="es-ES"/>
               </w:rPr>
-              <w:t xml:space="preserve">Crear/Actualizar/Publicar un vuelo con un </w:t>
-            </w:r>
-            <w:proofErr w:type="spellStart"/>
-            <w:r>
-              <w:rPr>
-                <w:lang w:val="es-ES"/>
-              </w:rPr>
-              <w:t>description</w:t>
-            </w:r>
-            <w:proofErr w:type="spellEnd"/>
-            <w:r>
-              <w:rPr>
-                <w:lang w:val="es-ES"/>
-              </w:rPr>
-              <w:t xml:space="preserve"> con juegos de caracteres diferentes</w:t>
+              <w:t>Crear/Actualizar/Publicar un vuelo con un description con juegos de caracteres diferentes</w:t>
             </w:r>
           </w:p>
         </w:tc>
@@ -4182,35 +3667,7 @@
               <w:rPr>
                 <w:lang w:val="es-ES"/>
               </w:rPr>
-              <w:t xml:space="preserve">Crear/Actualizar/Publicar un vuelo con un </w:t>
-            </w:r>
-            <w:proofErr w:type="spellStart"/>
-            <w:r>
-              <w:rPr>
-                <w:lang w:val="es-ES"/>
-              </w:rPr>
-              <w:t>description</w:t>
-            </w:r>
-            <w:proofErr w:type="spellEnd"/>
-            <w:r>
-              <w:rPr>
-                <w:lang w:val="es-ES"/>
-              </w:rPr>
-              <w:t xml:space="preserve"> que sean </w:t>
-            </w:r>
-            <w:proofErr w:type="spellStart"/>
-            <w:r>
-              <w:rPr>
-                <w:lang w:val="es-ES"/>
-              </w:rPr>
-              <w:t>injections</w:t>
-            </w:r>
-            <w:proofErr w:type="spellEnd"/>
-            <w:r>
-              <w:rPr>
-                <w:lang w:val="es-ES"/>
-              </w:rPr>
-              <w:t xml:space="preserve"> o scripts</w:t>
+              <w:t>Crear/Actualizar/Publicar un vuelo con un description que sean injections o scripts</w:t>
             </w:r>
           </w:p>
         </w:tc>
@@ -4228,21 +3685,7 @@
               <w:rPr>
                 <w:lang w:val="es-ES"/>
               </w:rPr>
-              <w:t xml:space="preserve">Acepta el valor y no se ejecutan </w:t>
-            </w:r>
-            <w:proofErr w:type="spellStart"/>
-            <w:r>
-              <w:rPr>
-                <w:lang w:val="es-ES"/>
-              </w:rPr>
-              <w:t>injections</w:t>
-            </w:r>
-            <w:proofErr w:type="spellEnd"/>
-            <w:r>
-              <w:rPr>
-                <w:lang w:val="es-ES"/>
-              </w:rPr>
-              <w:t xml:space="preserve"> ni scripts</w:t>
+              <w:t>Acepta el valor y no se ejecutan injections ni scripts</w:t>
             </w:r>
           </w:p>
         </w:tc>
@@ -4404,16 +3847,8 @@
               <w:rPr>
                 <w:lang w:val="es-ES"/>
               </w:rPr>
-              <w:t xml:space="preserve">Crear un vuelo sin tener el rol de </w:t>
-            </w:r>
-            <w:proofErr w:type="spellStart"/>
-            <w:r>
-              <w:rPr>
-                <w:lang w:val="es-ES"/>
-              </w:rPr>
-              <w:t>AirlineManager</w:t>
-            </w:r>
-            <w:proofErr w:type="spellEnd"/>
+              <w:t>Crear un vuelo sin tener el rol de AirlineManager</w:t>
+            </w:r>
           </w:p>
         </w:tc>
         <w:tc>
@@ -4604,16 +4039,8 @@
               <w:rPr>
                 <w:lang w:val="es-ES"/>
               </w:rPr>
-              <w:t xml:space="preserve">Publicar un vuelo sin </w:t>
-            </w:r>
-            <w:proofErr w:type="spellStart"/>
-            <w:r>
-              <w:rPr>
-                <w:lang w:val="es-ES"/>
-              </w:rPr>
-              <w:t>legs</w:t>
-            </w:r>
-            <w:proofErr w:type="spellEnd"/>
+              <w:t>Publicar un vuelo sin legs</w:t>
+            </w:r>
           </w:p>
         </w:tc>
         <w:tc>
@@ -4630,16 +4057,8 @@
               <w:rPr>
                 <w:lang w:val="es-ES"/>
               </w:rPr>
-              <w:t xml:space="preserve">Nos indica que el vuelo no puede publicarse si no tiene </w:t>
-            </w:r>
-            <w:proofErr w:type="spellStart"/>
-            <w:r>
-              <w:rPr>
-                <w:lang w:val="es-ES"/>
-              </w:rPr>
-              <w:t>legs</w:t>
-            </w:r>
-            <w:proofErr w:type="spellEnd"/>
+              <w:t>Nos indica que el vuelo no puede publicarse si no tiene legs</w:t>
+            </w:r>
           </w:p>
         </w:tc>
         <w:tc>
@@ -4722,21 +4141,7 @@
               <w:rPr>
                 <w:lang w:val="es-ES"/>
               </w:rPr>
-              <w:t xml:space="preserve">Publicar un vuelo con sus </w:t>
-            </w:r>
-            <w:proofErr w:type="spellStart"/>
-            <w:r>
-              <w:rPr>
-                <w:lang w:val="es-ES"/>
-              </w:rPr>
-              <w:t>legs</w:t>
-            </w:r>
-            <w:proofErr w:type="spellEnd"/>
-            <w:r>
-              <w:rPr>
-                <w:lang w:val="es-ES"/>
-              </w:rPr>
-              <w:t xml:space="preserve"> no publicadas</w:t>
+              <w:t>Publicar un vuelo con sus legs no publicadas</w:t>
             </w:r>
           </w:p>
         </w:tc>
@@ -4754,21 +4159,7 @@
               <w:rPr>
                 <w:lang w:val="es-ES"/>
               </w:rPr>
-              <w:t xml:space="preserve">Nos indica que se deben publicar los </w:t>
-            </w:r>
-            <w:proofErr w:type="spellStart"/>
-            <w:r>
-              <w:rPr>
-                <w:lang w:val="es-ES"/>
-              </w:rPr>
-              <w:t>legs</w:t>
-            </w:r>
-            <w:proofErr w:type="spellEnd"/>
-            <w:r>
-              <w:rPr>
-                <w:lang w:val="es-ES"/>
-              </w:rPr>
-              <w:t xml:space="preserve"> antes de publicar el vuelo</w:t>
+              <w:t>Nos indica que se deben publicar los legs antes de publicar el vuelo</w:t>
             </w:r>
           </w:p>
         </w:tc>
@@ -4828,7 +4219,6 @@
               <w:rPr>
                 <w:lang w:val="es-ES"/>
               </w:rPr>
-              <w:lastRenderedPageBreak/>
               <w:t>CP-33</w:t>
             </w:r>
           </w:p>
@@ -5039,16 +4429,8 @@
               <w:rPr>
                 <w:lang w:val="es-ES"/>
               </w:rPr>
-              <w:t xml:space="preserve">Actualizar un vuelo sin tener rol, o rol diferente a </w:t>
-            </w:r>
-            <w:proofErr w:type="spellStart"/>
-            <w:r>
-              <w:rPr>
-                <w:lang w:val="es-ES"/>
-              </w:rPr>
-              <w:t>AirlineManager</w:t>
-            </w:r>
-            <w:proofErr w:type="spellEnd"/>
+              <w:t>Actualizar un vuelo sin tener rol, o rol diferente a AirlineManager</w:t>
+            </w:r>
           </w:p>
         </w:tc>
         <w:tc>
@@ -5431,16 +4813,8 @@
               <w:rPr>
                 <w:lang w:val="es-ES"/>
               </w:rPr>
-              <w:t xml:space="preserve">Eliminar un vuelo sin tener rol, o rol diferente a </w:t>
-            </w:r>
-            <w:proofErr w:type="spellStart"/>
-            <w:r>
-              <w:rPr>
-                <w:lang w:val="es-ES"/>
-              </w:rPr>
-              <w:t>AirlineManager</w:t>
-            </w:r>
-            <w:proofErr w:type="spellEnd"/>
+              <w:t>Eliminar un vuelo sin tener rol, o rol diferente a AirlineManager</w:t>
+            </w:r>
           </w:p>
         </w:tc>
         <w:tc>
@@ -6038,7 +5412,6 @@
               <w:rPr>
                 <w:lang w:val="es-ES"/>
               </w:rPr>
-              <w:lastRenderedPageBreak/>
               <w:t>CP-0</w:t>
             </w:r>
             <w:r>
@@ -6063,21 +5436,7 @@
               <w:rPr>
                 <w:lang w:val="es-ES"/>
               </w:rPr>
-              <w:t xml:space="preserve">Listar tramos sin tener autorización de </w:t>
-            </w:r>
-            <w:proofErr w:type="spellStart"/>
-            <w:r>
-              <w:rPr>
-                <w:lang w:val="es-ES"/>
-              </w:rPr>
-              <w:t>Airline</w:t>
-            </w:r>
-            <w:proofErr w:type="spellEnd"/>
-            <w:r>
-              <w:rPr>
-                <w:lang w:val="es-ES"/>
-              </w:rPr>
-              <w:t xml:space="preserve"> Manager</w:t>
+              <w:t>Listar tramos sin tener autorización de Airline Manager</w:t>
             </w:r>
           </w:p>
         </w:tc>
@@ -6407,16 +5766,8 @@
               <w:rPr>
                 <w:lang w:val="es-ES"/>
               </w:rPr>
-              <w:t xml:space="preserve">Visualizar un tramo sin tener ningún rol o un rol diferente a </w:t>
-            </w:r>
-            <w:proofErr w:type="spellStart"/>
-            <w:r>
-              <w:rPr>
-                <w:lang w:val="es-ES"/>
-              </w:rPr>
-              <w:t>AirlineManager</w:t>
-            </w:r>
-            <w:proofErr w:type="spellEnd"/>
+              <w:t>Visualizar un tramo sin tener ningún rol o un rol diferente a AirlineManager</w:t>
+            </w:r>
           </w:p>
         </w:tc>
         <w:tc>
@@ -6739,21 +6090,7 @@
               <w:rPr>
                 <w:lang w:val="es-ES"/>
               </w:rPr>
-              <w:t xml:space="preserve">un tramo con un </w:t>
-            </w:r>
-            <w:proofErr w:type="spellStart"/>
-            <w:r>
-              <w:rPr>
-                <w:lang w:val="es-ES"/>
-              </w:rPr>
-              <w:t>flightNumber</w:t>
-            </w:r>
-            <w:proofErr w:type="spellEnd"/>
-            <w:r>
-              <w:rPr>
-                <w:lang w:val="es-ES"/>
-              </w:rPr>
-              <w:t xml:space="preserve"> ya existente</w:t>
+              <w:t>un tramo con un flightNumber ya existente</w:t>
             </w:r>
           </w:p>
         </w:tc>
@@ -6861,21 +6198,7 @@
               <w:rPr>
                 <w:lang w:val="es-ES"/>
               </w:rPr>
-              <w:t xml:space="preserve">un tramo con un </w:t>
-            </w:r>
-            <w:proofErr w:type="spellStart"/>
-            <w:r>
-              <w:rPr>
-                <w:lang w:val="es-ES"/>
-              </w:rPr>
-              <w:t>flightNumber</w:t>
-            </w:r>
-            <w:proofErr w:type="spellEnd"/>
-            <w:r>
-              <w:rPr>
-                <w:lang w:val="es-ES"/>
-              </w:rPr>
-              <w:t xml:space="preserve"> que no es acorde al patrón</w:t>
+              <w:t>un tramo con un flightNumber que no es acorde al patrón</w:t>
             </w:r>
           </w:p>
         </w:tc>
@@ -6893,21 +6216,7 @@
               <w:rPr>
                 <w:lang w:val="es-ES"/>
               </w:rPr>
-              <w:t xml:space="preserve">Nos indica que el </w:t>
-            </w:r>
-            <w:proofErr w:type="spellStart"/>
-            <w:r>
-              <w:rPr>
-                <w:lang w:val="es-ES"/>
-              </w:rPr>
-              <w:t>flightNumber</w:t>
-            </w:r>
-            <w:proofErr w:type="spellEnd"/>
-            <w:r>
-              <w:rPr>
-                <w:lang w:val="es-ES"/>
-              </w:rPr>
-              <w:t xml:space="preserve"> debe empezar por el IATA de la aerolínea seguido de 4 dígitos.</w:t>
+              <w:t>Nos indica que el flightNumber debe empezar por el IATA de la aerolínea seguido de 4 dígitos.</w:t>
             </w:r>
           </w:p>
         </w:tc>
@@ -7005,33 +6314,11 @@
               </w:rPr>
               <w:t xml:space="preserve"> </w:t>
             </w:r>
-            <w:proofErr w:type="spellStart"/>
-            <w:r>
-              <w:rPr>
-                <w:lang w:val="es-ES"/>
-              </w:rPr>
-              <w:t>Scheduled</w:t>
-            </w:r>
-            <w:proofErr w:type="spellEnd"/>
-            <w:r>
-              <w:rPr>
-                <w:lang w:val="es-ES"/>
-              </w:rPr>
-              <w:t xml:space="preserve"> </w:t>
-            </w:r>
-            <w:proofErr w:type="spellStart"/>
-            <w:r>
-              <w:rPr>
-                <w:lang w:val="es-ES"/>
-              </w:rPr>
-              <w:t>Departure</w:t>
-            </w:r>
-            <w:proofErr w:type="spellEnd"/>
-            <w:r>
-              <w:rPr>
-                <w:lang w:val="es-ES"/>
-              </w:rPr>
-              <w:t xml:space="preserve">  </w:t>
+            <w:r>
+              <w:rPr>
+                <w:lang w:val="es-ES"/>
+              </w:rPr>
+              <w:t xml:space="preserve">Scheduled Departure  </w:t>
             </w:r>
             <w:r>
               <w:rPr>
@@ -7147,35 +6434,7 @@
               <w:rPr>
                 <w:lang w:val="es-ES"/>
               </w:rPr>
-              <w:t xml:space="preserve">Crear/Actualizar/Publicar un tramo con  </w:t>
-            </w:r>
-            <w:proofErr w:type="spellStart"/>
-            <w:r>
-              <w:rPr>
-                <w:lang w:val="es-ES"/>
-              </w:rPr>
-              <w:t>Scheduled</w:t>
-            </w:r>
-            <w:proofErr w:type="spellEnd"/>
-            <w:r>
-              <w:rPr>
-                <w:lang w:val="es-ES"/>
-              </w:rPr>
-              <w:t xml:space="preserve"> </w:t>
-            </w:r>
-            <w:proofErr w:type="spellStart"/>
-            <w:r>
-              <w:rPr>
-                <w:lang w:val="es-ES"/>
-              </w:rPr>
-              <w:t>Departure</w:t>
-            </w:r>
-            <w:proofErr w:type="spellEnd"/>
-            <w:r>
-              <w:rPr>
-                <w:lang w:val="es-ES"/>
-              </w:rPr>
-              <w:t xml:space="preserve">  01</w:t>
+              <w:t>Crear/Actualizar/Publicar un tramo con  Scheduled Departure  01</w:t>
             </w:r>
             <w:r>
               <w:rPr>
@@ -7326,36 +6585,7 @@
               <w:rPr>
                 <w:lang w:val="es-ES"/>
               </w:rPr>
-              <w:t xml:space="preserve">Crear/Actualizar/Publicar un tramo con  </w:t>
-            </w:r>
-            <w:proofErr w:type="spellStart"/>
-            <w:r>
-              <w:rPr>
-                <w:lang w:val="es-ES"/>
-              </w:rPr>
-              <w:t>Scheduled</w:t>
-            </w:r>
-            <w:proofErr w:type="spellEnd"/>
-            <w:r>
-              <w:rPr>
-                <w:lang w:val="es-ES"/>
-              </w:rPr>
-              <w:t xml:space="preserve"> </w:t>
-            </w:r>
-            <w:proofErr w:type="spellStart"/>
-            <w:r>
-              <w:rPr>
-                <w:lang w:val="es-ES"/>
-              </w:rPr>
-              <w:lastRenderedPageBreak/>
-              <w:t>Departure</w:t>
-            </w:r>
-            <w:proofErr w:type="spellEnd"/>
-            <w:r>
-              <w:rPr>
-                <w:lang w:val="es-ES"/>
-              </w:rPr>
-              <w:t xml:space="preserve">  </w:t>
+              <w:t xml:space="preserve">Crear/Actualizar/Publicar un tramo con  Scheduled Departure  </w:t>
             </w:r>
             <w:r>
               <w:rPr>
@@ -7401,7 +6631,6 @@
               <w:rPr>
                 <w:lang w:val="es-ES"/>
               </w:rPr>
-              <w:lastRenderedPageBreak/>
               <w:t>Nos indica que la fecha debe ser en el futuro</w:t>
             </w:r>
           </w:p>
@@ -7486,35 +6715,7 @@
               <w:rPr>
                 <w:lang w:val="es-ES"/>
               </w:rPr>
-              <w:t xml:space="preserve">Crear/Actualizar/Publicar un tramo con  </w:t>
-            </w:r>
-            <w:proofErr w:type="spellStart"/>
-            <w:r>
-              <w:rPr>
-                <w:lang w:val="es-ES"/>
-              </w:rPr>
-              <w:t>Scheduled</w:t>
-            </w:r>
-            <w:proofErr w:type="spellEnd"/>
-            <w:r>
-              <w:rPr>
-                <w:lang w:val="es-ES"/>
-              </w:rPr>
-              <w:t xml:space="preserve"> </w:t>
-            </w:r>
-            <w:proofErr w:type="spellStart"/>
-            <w:r>
-              <w:rPr>
-                <w:lang w:val="es-ES"/>
-              </w:rPr>
-              <w:t>Departure</w:t>
-            </w:r>
-            <w:proofErr w:type="spellEnd"/>
-            <w:r>
-              <w:rPr>
-                <w:lang w:val="es-ES"/>
-              </w:rPr>
-              <w:t xml:space="preserve">  01</w:t>
+              <w:t>Crear/Actualizar/Publicar un tramo con  Scheduled Departure  01</w:t>
             </w:r>
             <w:r>
               <w:rPr>
@@ -7665,35 +6866,7 @@
               <w:rPr>
                 <w:lang w:val="es-ES"/>
               </w:rPr>
-              <w:t xml:space="preserve">Crear/Actualizar/Publicar un tramo con  </w:t>
-            </w:r>
-            <w:proofErr w:type="spellStart"/>
-            <w:r>
-              <w:rPr>
-                <w:lang w:val="es-ES"/>
-              </w:rPr>
-              <w:t>Scheduled</w:t>
-            </w:r>
-            <w:proofErr w:type="spellEnd"/>
-            <w:r>
-              <w:rPr>
-                <w:lang w:val="es-ES"/>
-              </w:rPr>
-              <w:t xml:space="preserve"> </w:t>
-            </w:r>
-            <w:proofErr w:type="spellStart"/>
-            <w:r>
-              <w:rPr>
-                <w:lang w:val="es-ES"/>
-              </w:rPr>
-              <w:t>Departure</w:t>
-            </w:r>
-            <w:proofErr w:type="spellEnd"/>
-            <w:r>
-              <w:rPr>
-                <w:lang w:val="es-ES"/>
-              </w:rPr>
-              <w:t xml:space="preserve">  01</w:t>
+              <w:t>Crear/Actualizar/Publicar un tramo con  Scheduled Departure  01</w:t>
             </w:r>
             <w:r>
               <w:rPr>
@@ -7844,35 +7017,7 @@
               <w:rPr>
                 <w:lang w:val="es-ES"/>
               </w:rPr>
-              <w:t xml:space="preserve">Crear/Actualizar/Publicar un tramo con  </w:t>
-            </w:r>
-            <w:proofErr w:type="spellStart"/>
-            <w:r>
-              <w:rPr>
-                <w:lang w:val="es-ES"/>
-              </w:rPr>
-              <w:t>Scheduled</w:t>
-            </w:r>
-            <w:proofErr w:type="spellEnd"/>
-            <w:r>
-              <w:rPr>
-                <w:lang w:val="es-ES"/>
-              </w:rPr>
-              <w:t xml:space="preserve"> </w:t>
-            </w:r>
-            <w:proofErr w:type="spellStart"/>
-            <w:r>
-              <w:rPr>
-                <w:lang w:val="es-ES"/>
-              </w:rPr>
-              <w:t>Departure</w:t>
-            </w:r>
-            <w:proofErr w:type="spellEnd"/>
-            <w:r>
-              <w:rPr>
-                <w:lang w:val="es-ES"/>
-              </w:rPr>
-              <w:t xml:space="preserve">  </w:t>
+              <w:t xml:space="preserve">Crear/Actualizar/Publicar un tramo con  Scheduled Departure  </w:t>
             </w:r>
             <w:r>
               <w:rPr>
@@ -8029,35 +7174,7 @@
               <w:rPr>
                 <w:lang w:val="es-ES"/>
               </w:rPr>
-              <w:t xml:space="preserve">Crear/Actualizar/Publicar un tramo con  </w:t>
-            </w:r>
-            <w:proofErr w:type="spellStart"/>
-            <w:r>
-              <w:rPr>
-                <w:lang w:val="es-ES"/>
-              </w:rPr>
-              <w:t>Scheduled</w:t>
-            </w:r>
-            <w:proofErr w:type="spellEnd"/>
-            <w:r>
-              <w:rPr>
-                <w:lang w:val="es-ES"/>
-              </w:rPr>
-              <w:t xml:space="preserve"> </w:t>
-            </w:r>
-            <w:proofErr w:type="spellStart"/>
-            <w:r>
-              <w:rPr>
-                <w:lang w:val="es-ES"/>
-              </w:rPr>
-              <w:t>Departure</w:t>
-            </w:r>
-            <w:proofErr w:type="spellEnd"/>
-            <w:r>
-              <w:rPr>
-                <w:lang w:val="es-ES"/>
-              </w:rPr>
-              <w:t xml:space="preserve">  01</w:t>
+              <w:t>Crear/Actualizar/Publicar un tramo con  Scheduled Departure  01</w:t>
             </w:r>
             <w:r>
               <w:rPr>
@@ -8208,35 +7325,7 @@
               <w:rPr>
                 <w:lang w:val="es-ES"/>
               </w:rPr>
-              <w:t xml:space="preserve">Crear/Actualizar/Publicar un tramo con  </w:t>
-            </w:r>
-            <w:proofErr w:type="spellStart"/>
-            <w:r>
-              <w:rPr>
-                <w:lang w:val="es-ES"/>
-              </w:rPr>
-              <w:t>Scheduled</w:t>
-            </w:r>
-            <w:proofErr w:type="spellEnd"/>
-            <w:r>
-              <w:rPr>
-                <w:lang w:val="es-ES"/>
-              </w:rPr>
-              <w:t xml:space="preserve"> </w:t>
-            </w:r>
-            <w:proofErr w:type="spellStart"/>
-            <w:r>
-              <w:rPr>
-                <w:lang w:val="es-ES"/>
-              </w:rPr>
-              <w:t>Arrival</w:t>
-            </w:r>
-            <w:proofErr w:type="spellEnd"/>
-            <w:r>
-              <w:rPr>
-                <w:lang w:val="es-ES"/>
-              </w:rPr>
-              <w:t xml:space="preserve">  </w:t>
+              <w:t xml:space="preserve">Crear/Actualizar/Publicar un tramo con  Scheduled Arrival  </w:t>
             </w:r>
             <w:r>
               <w:rPr>
@@ -8352,35 +7441,7 @@
               <w:rPr>
                 <w:lang w:val="es-ES"/>
               </w:rPr>
-              <w:t xml:space="preserve">Crear/Actualizar/Publicar un tramo con  </w:t>
-            </w:r>
-            <w:proofErr w:type="spellStart"/>
-            <w:r>
-              <w:rPr>
-                <w:lang w:val="es-ES"/>
-              </w:rPr>
-              <w:t>Scheduled</w:t>
-            </w:r>
-            <w:proofErr w:type="spellEnd"/>
-            <w:r>
-              <w:rPr>
-                <w:lang w:val="es-ES"/>
-              </w:rPr>
-              <w:t xml:space="preserve"> </w:t>
-            </w:r>
-            <w:proofErr w:type="spellStart"/>
-            <w:r>
-              <w:rPr>
-                <w:lang w:val="es-ES"/>
-              </w:rPr>
-              <w:t>Departure</w:t>
-            </w:r>
-            <w:proofErr w:type="spellEnd"/>
-            <w:r>
-              <w:rPr>
-                <w:lang w:val="es-ES"/>
-              </w:rPr>
-              <w:t xml:space="preserve">  usando una fecha dentro del rango</w:t>
+              <w:t>Crear/Actualizar/Publicar un tramo con  Scheduled Departure  usando una fecha dentro del rango</w:t>
             </w:r>
           </w:p>
           <w:p>
@@ -8489,58 +7550,8 @@
               <w:rPr>
                 <w:lang w:val="es-ES"/>
               </w:rPr>
-              <w:t xml:space="preserve">Crear/Actualizar/Publicar un tramo con  </w:t>
-            </w:r>
-            <w:proofErr w:type="spellStart"/>
-            <w:r>
-              <w:rPr>
-                <w:lang w:val="es-ES"/>
-              </w:rPr>
-              <w:t>Scheduled</w:t>
-            </w:r>
-            <w:proofErr w:type="spellEnd"/>
-            <w:r>
-              <w:rPr>
-                <w:lang w:val="es-ES"/>
-              </w:rPr>
-              <w:t xml:space="preserve"> </w:t>
-            </w:r>
-            <w:proofErr w:type="spellStart"/>
-            <w:r>
-              <w:rPr>
-                <w:lang w:val="es-ES"/>
-              </w:rPr>
-              <w:t>Arrivale</w:t>
-            </w:r>
-            <w:proofErr w:type="spellEnd"/>
-            <w:r>
-              <w:rPr>
-                <w:lang w:val="es-ES"/>
-              </w:rPr>
-              <w:t xml:space="preserve"> igual o inferior a </w:t>
-            </w:r>
-            <w:proofErr w:type="spellStart"/>
-            <w:r>
-              <w:rPr>
-                <w:lang w:val="es-ES"/>
-              </w:rPr>
-              <w:t>Scheduled</w:t>
-            </w:r>
-            <w:proofErr w:type="spellEnd"/>
-            <w:r>
-              <w:rPr>
-                <w:lang w:val="es-ES"/>
-              </w:rPr>
-              <w:t xml:space="preserve"> </w:t>
-            </w:r>
-            <w:proofErr w:type="spellStart"/>
-            <w:r>
-              <w:rPr>
-                <w:lang w:val="es-ES"/>
-              </w:rPr>
-              <w:t>Departure</w:t>
-            </w:r>
-            <w:proofErr w:type="spellEnd"/>
+              <w:t>Crear/Actualizar/Publicar un tramo con  Scheduled Arrivale igual o inferior a Scheduled Departure</w:t>
+            </w:r>
           </w:p>
           <w:p>
             <w:pPr>
@@ -8654,21 +7665,7 @@
               <w:rPr>
                 <w:lang w:val="es-ES"/>
               </w:rPr>
-              <w:t xml:space="preserve">con cualquiera de los status disponibles, </w:t>
-            </w:r>
-            <w:proofErr w:type="spellStart"/>
-            <w:r>
-              <w:rPr>
-                <w:lang w:val="es-ES"/>
-              </w:rPr>
-              <w:t>On_TIME</w:t>
-            </w:r>
-            <w:proofErr w:type="spellEnd"/>
-            <w:r>
-              <w:rPr>
-                <w:lang w:val="es-ES"/>
-              </w:rPr>
-              <w:t>, DELAYED, CANCELLED o LANDED</w:t>
+              <w:t>con cualquiera de los status disponibles, On_TIME, DELAYED, CANCELLED o LANDED</w:t>
             </w:r>
           </w:p>
         </w:tc>
@@ -8772,57 +7769,12 @@
               </w:rPr>
               <w:t xml:space="preserve">Crear/Actualizar/Publicar un tramo dentro de un mismo vuelo que tenga </w:t>
             </w:r>
-            <w:proofErr w:type="spellStart"/>
-            <w:r>
-              <w:rPr>
-                <w:lang w:val="es-ES"/>
-              </w:rPr>
-              <w:lastRenderedPageBreak/>
-              <w:t>Scheduled</w:t>
-            </w:r>
-            <w:proofErr w:type="spellEnd"/>
-            <w:r>
-              <w:rPr>
-                <w:lang w:val="es-ES"/>
-              </w:rPr>
-              <w:t xml:space="preserve"> </w:t>
-            </w:r>
-            <w:proofErr w:type="spellStart"/>
-            <w:r>
-              <w:rPr>
-                <w:lang w:val="es-ES"/>
-              </w:rPr>
-              <w:t>Departure</w:t>
-            </w:r>
-            <w:proofErr w:type="spellEnd"/>
-            <w:r>
-              <w:rPr>
-                <w:lang w:val="es-ES"/>
-              </w:rPr>
-              <w:t xml:space="preserve"> y </w:t>
-            </w:r>
-            <w:proofErr w:type="spellStart"/>
-            <w:r>
-              <w:rPr>
-                <w:lang w:val="es-ES"/>
-              </w:rPr>
-              <w:t>Scheduled</w:t>
-            </w:r>
-            <w:proofErr w:type="spellEnd"/>
-            <w:r>
-              <w:rPr>
-                <w:lang w:val="es-ES"/>
-              </w:rPr>
-              <w:t xml:space="preserve"> </w:t>
-            </w:r>
-            <w:proofErr w:type="spellStart"/>
-            <w:r>
-              <w:rPr>
-                <w:lang w:val="es-ES"/>
-              </w:rPr>
-              <w:t>Arrival</w:t>
-            </w:r>
-            <w:proofErr w:type="spellEnd"/>
+            <w:r>
+              <w:rPr>
+                <w:lang w:val="es-ES"/>
+              </w:rPr>
+              <w:t>Scheduled Departure y Scheduled Arrival</w:t>
+            </w:r>
             <w:r>
               <w:rPr>
                 <w:lang w:val="es-ES"/>
@@ -8852,29 +7804,7 @@
               <w:rPr>
                 <w:lang w:val="es-ES"/>
               </w:rPr>
-              <w:lastRenderedPageBreak/>
-              <w:t xml:space="preserve">Nos indica que otro tramo dentro del </w:t>
-            </w:r>
-            <w:r>
-              <w:rPr>
-                <w:lang w:val="es-ES"/>
-              </w:rPr>
-              <w:lastRenderedPageBreak/>
-              <w:t xml:space="preserve">mismo vuelo ya </w:t>
-            </w:r>
-            <w:proofErr w:type="spellStart"/>
-            <w:r>
-              <w:rPr>
-                <w:lang w:val="es-ES"/>
-              </w:rPr>
-              <w:t>esta</w:t>
-            </w:r>
-            <w:proofErr w:type="spellEnd"/>
-            <w:r>
-              <w:rPr>
-                <w:lang w:val="es-ES"/>
-              </w:rPr>
-              <w:t xml:space="preserve"> entre las fechas del tramo.</w:t>
+              <w:t>Nos indica que otro tramo dentro del mismo vuelo ya esta entre las fechas del tramo.</w:t>
             </w:r>
           </w:p>
         </w:tc>
@@ -8892,7 +7822,6 @@
               <w:rPr>
                 <w:lang w:val="es-ES"/>
               </w:rPr>
-              <w:lastRenderedPageBreak/>
               <w:t>Nada</w:t>
             </w:r>
           </w:p>
@@ -8965,35 +7894,7 @@
               <w:rPr>
                 <w:lang w:val="es-ES"/>
               </w:rPr>
-              <w:t xml:space="preserve">un tramo con </w:t>
-            </w:r>
-            <w:proofErr w:type="spellStart"/>
-            <w:r>
-              <w:rPr>
-                <w:lang w:val="es-ES"/>
-              </w:rPr>
-              <w:t>departureAirport</w:t>
-            </w:r>
-            <w:proofErr w:type="spellEnd"/>
-            <w:r>
-              <w:rPr>
-                <w:lang w:val="es-ES"/>
-              </w:rPr>
-              <w:t xml:space="preserve"> o un </w:t>
-            </w:r>
-            <w:proofErr w:type="spellStart"/>
-            <w:r>
-              <w:rPr>
-                <w:lang w:val="es-ES"/>
-              </w:rPr>
-              <w:t>arrivalDeparture</w:t>
-            </w:r>
-            <w:proofErr w:type="spellEnd"/>
-            <w:r>
-              <w:rPr>
-                <w:lang w:val="es-ES"/>
-              </w:rPr>
-              <w:t xml:space="preserve"> existente</w:t>
+              <w:t>un tramo con departureAirport o un arrivalDeparture existente</w:t>
             </w:r>
           </w:p>
         </w:tc>
@@ -9095,35 +7996,7 @@
               <w:rPr>
                 <w:lang w:val="es-ES"/>
               </w:rPr>
-              <w:t xml:space="preserve">Crear/Actualizar/Publicar un tramo con </w:t>
-            </w:r>
-            <w:proofErr w:type="spellStart"/>
-            <w:r>
-              <w:rPr>
-                <w:lang w:val="es-ES"/>
-              </w:rPr>
-              <w:t>departureAirport</w:t>
-            </w:r>
-            <w:proofErr w:type="spellEnd"/>
-            <w:r>
-              <w:rPr>
-                <w:lang w:val="es-ES"/>
-              </w:rPr>
-              <w:t xml:space="preserve"> o un </w:t>
-            </w:r>
-            <w:proofErr w:type="spellStart"/>
-            <w:r>
-              <w:rPr>
-                <w:lang w:val="es-ES"/>
-              </w:rPr>
-              <w:t>arrivalDeparture</w:t>
-            </w:r>
-            <w:proofErr w:type="spellEnd"/>
-            <w:r>
-              <w:rPr>
-                <w:lang w:val="es-ES"/>
-              </w:rPr>
-              <w:t xml:space="preserve"> que no exista</w:t>
+              <w:t>Crear/Actualizar/Publicar un tramo con departureAirport o un arrivalDeparture que no exista</w:t>
             </w:r>
           </w:p>
         </w:tc>
@@ -9225,30 +8098,8 @@
               <w:rPr>
                 <w:lang w:val="es-ES"/>
               </w:rPr>
-              <w:t xml:space="preserve">Crear/Actualizar/Publicar un tramo con </w:t>
-            </w:r>
-            <w:proofErr w:type="spellStart"/>
-            <w:r>
-              <w:rPr>
-                <w:lang w:val="es-ES"/>
-              </w:rPr>
-              <w:t>departureAirport</w:t>
-            </w:r>
-            <w:proofErr w:type="spellEnd"/>
-            <w:r>
-              <w:rPr>
-                <w:lang w:val="es-ES"/>
-              </w:rPr>
-              <w:t xml:space="preserve"> igual a </w:t>
-            </w:r>
-            <w:proofErr w:type="spellStart"/>
-            <w:r>
-              <w:rPr>
-                <w:lang w:val="es-ES"/>
-              </w:rPr>
-              <w:t>arrivalDeparture</w:t>
-            </w:r>
-            <w:proofErr w:type="spellEnd"/>
+              <w:t>Crear/Actualizar/Publicar un tramo con departureAirport igual a arrivalDeparture</w:t>
+            </w:r>
           </w:p>
         </w:tc>
         <w:tc>
@@ -9367,21 +8218,7 @@
               <w:rPr>
                 <w:lang w:val="es-ES"/>
               </w:rPr>
-              <w:t xml:space="preserve">un </w:t>
-            </w:r>
-            <w:proofErr w:type="spellStart"/>
-            <w:r>
-              <w:rPr>
-                <w:lang w:val="es-ES"/>
-              </w:rPr>
-              <w:t>aircraft</w:t>
-            </w:r>
-            <w:proofErr w:type="spellEnd"/>
-            <w:r>
-              <w:rPr>
-                <w:lang w:val="es-ES"/>
-              </w:rPr>
-              <w:t xml:space="preserve"> existente y no usado en las fechas de ese tramo</w:t>
+              <w:t>un aircraft existente y no usado en las fechas de ese tramo</w:t>
             </w:r>
           </w:p>
         </w:tc>
@@ -9483,21 +8320,7 @@
               <w:rPr>
                 <w:lang w:val="es-ES"/>
               </w:rPr>
-              <w:t xml:space="preserve">Crear/Actualizar/Publicar un tramo con un </w:t>
-            </w:r>
-            <w:proofErr w:type="spellStart"/>
-            <w:r>
-              <w:rPr>
-                <w:lang w:val="es-ES"/>
-              </w:rPr>
-              <w:t>aircraft</w:t>
-            </w:r>
-            <w:proofErr w:type="spellEnd"/>
-            <w:r>
-              <w:rPr>
-                <w:lang w:val="es-ES"/>
-              </w:rPr>
-              <w:t xml:space="preserve"> existente y usado en las fechas de ese tramo</w:t>
+              <w:t>Crear/Actualizar/Publicar un tramo con un aircraft existente y usado en las fechas de ese tramo</w:t>
             </w:r>
           </w:p>
         </w:tc>
@@ -9599,21 +8422,7 @@
               <w:rPr>
                 <w:lang w:val="es-ES"/>
               </w:rPr>
-              <w:t xml:space="preserve">Crear/Actualizar/Publicar un tramo con un </w:t>
-            </w:r>
-            <w:proofErr w:type="spellStart"/>
-            <w:r>
-              <w:rPr>
-                <w:lang w:val="es-ES"/>
-              </w:rPr>
-              <w:t>aircraft</w:t>
-            </w:r>
-            <w:proofErr w:type="spellEnd"/>
-            <w:r>
-              <w:rPr>
-                <w:lang w:val="es-ES"/>
-              </w:rPr>
-              <w:t xml:space="preserve"> existente y que esté en mantenimiento</w:t>
+              <w:t>Crear/Actualizar/Publicar un tramo con un aircraft existente y que esté en mantenimiento</w:t>
             </w:r>
           </w:p>
         </w:tc>
@@ -9715,21 +8524,7 @@
               <w:rPr>
                 <w:lang w:val="es-ES"/>
               </w:rPr>
-              <w:t xml:space="preserve">Crear/Actualizar/Publicar un tramo con un </w:t>
-            </w:r>
-            <w:proofErr w:type="spellStart"/>
-            <w:r>
-              <w:rPr>
-                <w:lang w:val="es-ES"/>
-              </w:rPr>
-              <w:t>aircraft</w:t>
-            </w:r>
-            <w:proofErr w:type="spellEnd"/>
-            <w:r>
-              <w:rPr>
-                <w:lang w:val="es-ES"/>
-              </w:rPr>
-              <w:t xml:space="preserve"> que no existe</w:t>
+              <w:t>Crear/Actualizar/Publicar un tramo con un aircraft que no existe</w:t>
             </w:r>
           </w:p>
         </w:tc>
@@ -9999,7 +8794,6 @@
               <w:rPr>
                 <w:lang w:val="es-ES"/>
               </w:rPr>
-              <w:lastRenderedPageBreak/>
               <w:t>CP-</w:t>
             </w:r>
             <w:r>
@@ -10158,16 +8952,8 @@
               <w:rPr>
                 <w:lang w:val="es-ES"/>
               </w:rPr>
-              <w:t xml:space="preserve">sin estar logado o con un rol diferente a </w:t>
-            </w:r>
-            <w:proofErr w:type="spellStart"/>
-            <w:r>
-              <w:rPr>
-                <w:lang w:val="es-ES"/>
-              </w:rPr>
-              <w:t>manger</w:t>
-            </w:r>
-            <w:proofErr w:type="spellEnd"/>
+              <w:t>sin estar logado o con un rol diferente a manger</w:t>
+            </w:r>
           </w:p>
         </w:tc>
         <w:tc>
@@ -10661,26 +9447,7 @@
           <w:bCs/>
           <w:lang w:val="es-ES"/>
         </w:rPr>
-        <w:lastRenderedPageBreak/>
-        <w:t xml:space="preserve">Capítulo 2: </w:t>
-      </w:r>
-      <w:proofErr w:type="spellStart"/>
-      <w:r>
-        <w:rPr>
-          <w:b/>
-          <w:bCs/>
-          <w:lang w:val="es-ES"/>
-        </w:rPr>
-        <w:t>Testing</w:t>
-      </w:r>
-      <w:proofErr w:type="spellEnd"/>
-      <w:r>
-        <w:rPr>
-          <w:b/>
-          <w:bCs/>
-          <w:lang w:val="es-ES"/>
-        </w:rPr>
-        <w:t xml:space="preserve"> de performance</w:t>
+        <w:t>Capítulo 2: Testing de performance</w:t>
       </w:r>
     </w:p>
     <w:p>
@@ -10693,55 +9460,13 @@
         <w:rPr>
           <w:lang w:val="es-ES"/>
         </w:rPr>
-        <w:t xml:space="preserve">En este capítulo nos centraremos en el </w:t>
-      </w:r>
-      <w:proofErr w:type="spellStart"/>
-      <w:r>
-        <w:rPr>
-          <w:lang w:val="es-ES"/>
-        </w:rPr>
-        <w:t>performing</w:t>
-      </w:r>
-      <w:proofErr w:type="spellEnd"/>
-      <w:r>
-        <w:rPr>
-          <w:lang w:val="es-ES"/>
-        </w:rPr>
-        <w:t xml:space="preserve"> test antes y después de añadir </w:t>
-      </w:r>
-      <w:proofErr w:type="spellStart"/>
-      <w:r>
-        <w:rPr>
-          <w:lang w:val="es-ES"/>
-        </w:rPr>
-        <w:t>ínidces</w:t>
-      </w:r>
-      <w:proofErr w:type="spellEnd"/>
-      <w:r>
-        <w:rPr>
-          <w:lang w:val="es-ES"/>
-        </w:rPr>
-        <w:t>.</w:t>
+        <w:t>En este capítulo nos centraremos en el performing test antes y después de añadir ínidces.</w:t>
       </w:r>
       <w:r>
         <w:rPr>
           <w:lang w:val="es-ES"/>
         </w:rPr>
-        <w:t xml:space="preserve"> Esta comparativa se ha hecho usando un portátil con 16 GB </w:t>
-      </w:r>
-      <w:proofErr w:type="spellStart"/>
-      <w:r>
-        <w:rPr>
-          <w:lang w:val="es-ES"/>
-        </w:rPr>
-        <w:t>Ram</w:t>
-      </w:r>
-      <w:proofErr w:type="spellEnd"/>
-      <w:r>
-        <w:rPr>
-          <w:lang w:val="es-ES"/>
-        </w:rPr>
-        <w:t xml:space="preserve"> y un procesador 15-12450H.</w:t>
+        <w:t xml:space="preserve"> Esta comparativa se ha hecho usando un portátil con 16 GB Ram y un procesador 15-12450H.</w:t>
       </w:r>
     </w:p>
     <w:p>
@@ -10882,7 +9607,6 @@
         <w:rPr>
           <w:noProof/>
         </w:rPr>
-        <w:lastRenderedPageBreak/>
         <w:drawing>
           <wp:inline distT="0" distB="0" distL="0" distR="0" wp14:anchorId="129B4293" wp14:editId="0BE71CCF">
             <wp:extent cx="5400040" cy="2673350"/>
@@ -11060,7 +9784,6 @@
         <w:rPr>
           <w:lang w:val="es-ES"/>
         </w:rPr>
-        <w:lastRenderedPageBreak/>
         <w:t>El intervalo de confianza del 95</w:t>
       </w:r>
       <w:r>
@@ -11100,21 +9823,7 @@
         <w:rPr>
           <w:lang w:val="es-ES"/>
         </w:rPr>
-        <w:t xml:space="preserve">A pesar de haber añadido índices en las entidades relacionadas a vuelos y tramos del </w:t>
-      </w:r>
-      <w:proofErr w:type="spellStart"/>
-      <w:r>
-        <w:rPr>
-          <w:lang w:val="es-ES"/>
-        </w:rPr>
-        <w:t>student</w:t>
-      </w:r>
-      <w:proofErr w:type="spellEnd"/>
-      <w:r>
-        <w:rPr>
-          <w:lang w:val="es-ES"/>
-        </w:rPr>
-        <w:t xml:space="preserve"> 1 los resultados obtenidos no muestran una mejora significativa en el rendimiento global del sistema. En concreto, se observa que el tiempo medio de respuesta antes de la optimización fue de 13,89 ms, mientras que tras la inclusión de los índices aumentó ligeramente hasta los 14,41 ms. Esto indica que, en lugar de mejorar, el rendimiento ha empeorado levemente, aunque de forma no significativa.</w:t>
+        <w:t>A pesar de haber añadido índices en las entidades relacionadas a vuelos y tramos del student 1 los resultados obtenidos no muestran una mejora significativa en el rendimiento global del sistema. En concreto, se observa que el tiempo medio de respuesta antes de la optimización fue de 13,89 ms, mientras que tras la inclusión de los índices aumentó ligeramente hasta los 14,41 ms. Esto indica que, en lugar de mejorar, el rendimiento ha empeorado levemente, aunque de forma no significativa.</w:t>
       </w:r>
     </w:p>
     <w:p>
@@ -11223,23 +9932,7 @@
         </w:numPr>
       </w:pPr>
       <w:r>
-        <w:t>p-</w:t>
-      </w:r>
-      <w:proofErr w:type="spellStart"/>
-      <w:r>
-        <w:t>valor</w:t>
-      </w:r>
-      <w:proofErr w:type="spellEnd"/>
-      <w:r>
-        <w:t xml:space="preserve"> (</w:t>
-      </w:r>
-      <w:proofErr w:type="spellStart"/>
-      <w:r>
-        <w:t>una</w:t>
-      </w:r>
-      <w:proofErr w:type="spellEnd"/>
-      <w:r>
-        <w:t xml:space="preserve"> cola): 0,2774</w:t>
+        <w:t>p-valor (una cola): 0,2774</w:t>
       </w:r>
     </w:p>
     <w:p>
@@ -11265,21 +9958,7 @@
         <w:rPr>
           <w:lang w:val="es-ES"/>
         </w:rPr>
-        <w:t xml:space="preserve">Ahora se va a mostrar la gráfica hecha con un pc de escritorio con 32 GB de </w:t>
-      </w:r>
-      <w:proofErr w:type="spellStart"/>
-      <w:r>
-        <w:rPr>
-          <w:lang w:val="es-ES"/>
-        </w:rPr>
-        <w:t>Ram</w:t>
-      </w:r>
-      <w:proofErr w:type="spellEnd"/>
-      <w:r>
-        <w:rPr>
-          <w:lang w:val="es-ES"/>
-        </w:rPr>
-        <w:t xml:space="preserve"> y un procesador Ryzen 7 5700x, que es más potente que el usado para las pruebas.</w:t>
+        <w:t>Ahora se va a mostrar la gráfica hecha con un pc de escritorio con 32 GB de Ram y un procesador Ryzen 7 5700x, que es más potente que el usado para las pruebas.</w:t>
       </w:r>
     </w:p>
     <w:p>
@@ -11293,7 +9972,6 @@
           <w:noProof/>
           <w:lang w:val="es-ES"/>
         </w:rPr>
-        <w:lastRenderedPageBreak/>
         <w:drawing>
           <wp:inline distT="0" distB="0" distL="0" distR="0" wp14:anchorId="1EF6488D" wp14:editId="64F02596">
             <wp:extent cx="5400040" cy="3176270"/>
@@ -11493,21 +10171,7 @@
         <w:rPr>
           <w:lang w:val="es-ES"/>
         </w:rPr>
-        <w:t xml:space="preserve">no podrá encontrar un </w:t>
-      </w:r>
-      <w:proofErr w:type="spellStart"/>
-      <w:r>
-        <w:rPr>
-          <w:lang w:val="es-ES"/>
-        </w:rPr>
-        <w:t>aircraft</w:t>
-      </w:r>
-      <w:proofErr w:type="spellEnd"/>
-      <w:r>
-        <w:rPr>
-          <w:lang w:val="es-ES"/>
-        </w:rPr>
-        <w:t xml:space="preserve"> nulo.</w:t>
+        <w:t>no podrá encontrar un aircraft nulo.</w:t>
       </w:r>
     </w:p>
     <w:p>
@@ -11641,21 +10305,7 @@
         <w:rPr>
           <w:lang w:val="es-ES"/>
         </w:rPr>
-        <w:t xml:space="preserve">En este mutante se prueba a cambiar el límite superior del tag, y podemos comprobar que los </w:t>
-      </w:r>
-      <w:proofErr w:type="spellStart"/>
-      <w:r>
-        <w:rPr>
-          <w:lang w:val="es-ES"/>
-        </w:rPr>
-        <w:t>tests</w:t>
-      </w:r>
-      <w:proofErr w:type="spellEnd"/>
-      <w:r>
-        <w:rPr>
-          <w:lang w:val="es-ES"/>
-        </w:rPr>
-        <w:t xml:space="preserve"> dan fallos, pues en los test cuando el tag tenía 50 caracteres no daba ningún error.</w:t>
+        <w:t>En este mutante se prueba a cambiar el límite superior del tag, y podemos comprobar que los tests dan fallos, pues en los test cuando el tag tenía 50 caracteres no daba ningún error.</w:t>
       </w:r>
     </w:p>
     <w:p>
@@ -11818,21 +10468,7 @@
         <w:rPr>
           <w:lang w:val="es-ES"/>
         </w:rPr>
-        <w:t xml:space="preserve">En este mutante se cambia el operador != </w:t>
-      </w:r>
-      <w:proofErr w:type="spellStart"/>
-      <w:r>
-        <w:rPr>
-          <w:lang w:val="es-ES"/>
-        </w:rPr>
-        <w:t>null</w:t>
-      </w:r>
-      <w:proofErr w:type="spellEnd"/>
-      <w:r>
-        <w:rPr>
-          <w:lang w:val="es-ES"/>
-        </w:rPr>
-        <w:t>, por un ==, entonces al intentar publicar un vuelo nulo, falla.</w:t>
+        <w:t>En este mutante se cambia el operador != null, por un ==, entonces al intentar publicar un vuelo nulo, falla.</w:t>
       </w:r>
     </w:p>
     <w:p>
@@ -11987,21 +10623,7 @@
         <w:rPr>
           <w:lang w:val="es-ES"/>
         </w:rPr>
-        <w:t xml:space="preserve">En este mutante se prueba a cambiar el operador == por un != en el segundo </w:t>
-      </w:r>
-      <w:proofErr w:type="spellStart"/>
-      <w:r>
-        <w:rPr>
-          <w:lang w:val="es-ES"/>
-        </w:rPr>
-        <w:t>branch</w:t>
-      </w:r>
-      <w:proofErr w:type="spellEnd"/>
-      <w:r>
-        <w:rPr>
-          <w:lang w:val="es-ES"/>
-        </w:rPr>
-        <w:t xml:space="preserve"> del status para y da fallo puesto que al mostrar un tramo del manager logado va a dar error.</w:t>
+        <w:t>En este mutante se prueba a cambiar el operador == por un != en el segundo branch del status para y da fallo puesto que al mostrar un tramo del manager logado va a dar error.</w:t>
       </w:r>
     </w:p>
     <w:p>
@@ -12169,21 +10791,7 @@
         <w:rPr>
           <w:lang w:val="es-ES"/>
         </w:rPr>
-        <w:t xml:space="preserve">Se ha cambiado el límite inferior del coste para que pueda ser negativo, y los </w:t>
-      </w:r>
-      <w:proofErr w:type="spellStart"/>
-      <w:r>
-        <w:rPr>
-          <w:lang w:val="es-ES"/>
-        </w:rPr>
-        <w:t>tests</w:t>
-      </w:r>
-      <w:proofErr w:type="spellEnd"/>
-      <w:r>
-        <w:rPr>
-          <w:lang w:val="es-ES"/>
-        </w:rPr>
-        <w:t xml:space="preserve"> fallan, puesto que cuando se prueba un valor menor que 0 da error.</w:t>
+        <w:t>Se ha cambiado el límite inferior del coste para que pueda ser negativo, y los tests fallan, puesto que cuando se prueba un valor menor que 0 da error.</w:t>
       </w:r>
     </w:p>
     <w:p>
@@ -12338,131 +10946,19 @@
         <w:rPr>
           <w:lang w:val="es-ES"/>
         </w:rPr>
-        <w:t xml:space="preserve">En este reporte se han añadido los resultados de las pruebas del formal </w:t>
-      </w:r>
-      <w:proofErr w:type="spellStart"/>
-      <w:r>
-        <w:rPr>
-          <w:lang w:val="es-ES"/>
-        </w:rPr>
-        <w:t>testing</w:t>
-      </w:r>
-      <w:proofErr w:type="spellEnd"/>
-      <w:r>
-        <w:rPr>
-          <w:lang w:val="es-ES"/>
-        </w:rPr>
-        <w:t xml:space="preserve">, del performance </w:t>
-      </w:r>
-      <w:proofErr w:type="spellStart"/>
-      <w:r>
-        <w:rPr>
-          <w:lang w:val="es-ES"/>
-        </w:rPr>
-        <w:t>testing</w:t>
-      </w:r>
-      <w:proofErr w:type="spellEnd"/>
-      <w:r>
-        <w:rPr>
-          <w:lang w:val="es-ES"/>
-        </w:rPr>
-        <w:t xml:space="preserve"> y de las mutaciones del código. </w:t>
+        <w:t xml:space="preserve">En este reporte se han añadido los resultados de las pruebas del formal testing, del performance testing y de las mutaciones del código. </w:t>
       </w:r>
       <w:r>
         <w:rPr>
           <w:lang w:val="es-ES"/>
         </w:rPr>
-        <w:t xml:space="preserve">En cuanto al </w:t>
-      </w:r>
-      <w:proofErr w:type="spellStart"/>
-      <w:r>
-        <w:rPr>
-          <w:lang w:val="es-ES"/>
-        </w:rPr>
-        <w:t>testing</w:t>
-      </w:r>
-      <w:proofErr w:type="spellEnd"/>
-      <w:r>
-        <w:rPr>
-          <w:lang w:val="es-ES"/>
-        </w:rPr>
-        <w:t xml:space="preserve"> de las </w:t>
-      </w:r>
-      <w:proofErr w:type="spellStart"/>
-      <w:r>
-        <w:rPr>
-          <w:lang w:val="es-ES"/>
-        </w:rPr>
-        <w:t>features</w:t>
-      </w:r>
-      <w:proofErr w:type="spellEnd"/>
-      <w:r>
-        <w:rPr>
-          <w:lang w:val="es-ES"/>
-        </w:rPr>
-        <w:t xml:space="preserve"> podemos ver que tenemos un 100% de </w:t>
-      </w:r>
-      <w:proofErr w:type="spellStart"/>
-      <w:r>
-        <w:rPr>
-          <w:lang w:val="es-ES"/>
-        </w:rPr>
-        <w:t>coverage</w:t>
-      </w:r>
-      <w:proofErr w:type="spellEnd"/>
-      <w:r>
-        <w:rPr>
-          <w:lang w:val="es-ES"/>
-        </w:rPr>
-        <w:t xml:space="preserve"> y muchos casos d </w:t>
-      </w:r>
-      <w:proofErr w:type="spellStart"/>
-      <w:r>
-        <w:rPr>
-          <w:lang w:val="es-ES"/>
-        </w:rPr>
-        <w:t>epruebas</w:t>
-      </w:r>
-      <w:proofErr w:type="spellEnd"/>
-      <w:r>
-        <w:rPr>
-          <w:lang w:val="es-ES"/>
-        </w:rPr>
-        <w:t xml:space="preserve"> por lo que se puede asegurar que el código es funcional y está bien testado. </w:t>
+        <w:t xml:space="preserve">En cuanto al testing de las features podemos ver que tenemos un 100% de coverage y muchos casos d epruebas por lo que se puede asegurar que el código es funcional y está bien testado. </w:t>
       </w:r>
       <w:r>
         <w:rPr>
           <w:lang w:val="es-ES"/>
         </w:rPr>
-        <w:t xml:space="preserve">Como podemos ver en el performance </w:t>
-      </w:r>
-      <w:proofErr w:type="spellStart"/>
-      <w:r>
-        <w:rPr>
-          <w:lang w:val="es-ES"/>
-        </w:rPr>
-        <w:t>testing</w:t>
-      </w:r>
-      <w:proofErr w:type="spellEnd"/>
-      <w:r>
-        <w:rPr>
-          <w:lang w:val="es-ES"/>
-        </w:rPr>
-        <w:t xml:space="preserve">, a pesar de añadir índices el rendimiento no mejora, sin embargo, haciéndolo desde una máquina más potente que la original, sí que mejora un poco el rendimiento. En cuanto a las mutaciones, podemos ver que al realizar algunas modificaciones en el código los test fallan y no lo permiten, lo que indica que los </w:t>
-      </w:r>
-      <w:proofErr w:type="spellStart"/>
-      <w:r>
-        <w:rPr>
-          <w:lang w:val="es-ES"/>
-        </w:rPr>
-        <w:t>tests</w:t>
-      </w:r>
-      <w:proofErr w:type="spellEnd"/>
-      <w:r>
-        <w:rPr>
-          <w:lang w:val="es-ES"/>
-        </w:rPr>
-        <w:t xml:space="preserve"> son efectivos detectando alteraciones en </w:t>
+        <w:t xml:space="preserve">Como podemos ver en el performance testing, a pesar de añadir índices el rendimiento no mejora, sin embargo, haciéndolo desde una máquina más potente que la original, sí que mejora un poco el rendimiento. En cuanto a las mutaciones, podemos ver que al realizar algunas modificaciones en el código los test fallan y no lo permiten, lo que indica que los tests son efectivos detectando alteraciones en </w:t>
       </w:r>
       <w:r>
         <w:rPr>
@@ -14706,27 +13202,9 @@
   </w:num>
   <w:num w:numId="17" w16cid:durableId="1555846947">
     <w:abstractNumId w:val="10"/>
-    <w:lvlOverride w:ilvl="0"/>
-    <w:lvlOverride w:ilvl="1"/>
-    <w:lvlOverride w:ilvl="2"/>
-    <w:lvlOverride w:ilvl="3"/>
-    <w:lvlOverride w:ilvl="4"/>
-    <w:lvlOverride w:ilvl="5"/>
-    <w:lvlOverride w:ilvl="6"/>
-    <w:lvlOverride w:ilvl="7"/>
-    <w:lvlOverride w:ilvl="8"/>
   </w:num>
   <w:num w:numId="18" w16cid:durableId="1700659582">
     <w:abstractNumId w:val="3"/>
-    <w:lvlOverride w:ilvl="0"/>
-    <w:lvlOverride w:ilvl="1"/>
-    <w:lvlOverride w:ilvl="2"/>
-    <w:lvlOverride w:ilvl="3"/>
-    <w:lvlOverride w:ilvl="4"/>
-    <w:lvlOverride w:ilvl="5"/>
-    <w:lvlOverride w:ilvl="6"/>
-    <w:lvlOverride w:ilvl="7"/>
-    <w:lvlOverride w:ilvl="8"/>
   </w:num>
 </w:numbering>
 </file>
@@ -15335,6 +13813,7 @@
   <w:style w:type="character" w:default="1" w:styleId="DefaultParagraphFont">
     <w:name w:val="Default Paragraph Font"/>
     <w:uiPriority w:val="1"/>
+    <w:semiHidden/>
     <w:unhideWhenUsed/>
   </w:style>
   <w:style w:type="table" w:default="1" w:styleId="TableNormal">

</xml_diff>